<commit_message>
done. not sure what values of N and d should be to generate the figures yet
</commit_message>
<xml_diff>
--- a/ca07 report.docx
+++ b/ca07 report.docx
@@ -5,49 +5,210 @@
     <w:p>
       <w:pPr>
         <w:spacing w:line="0" w:lineRule="atLeast"/>
-        <w:jc w:val="center"/>
-        <w:rPr>
-          <w:rFonts w:ascii="Times New Roman" w:hAnsi="Times New Roman" w:cs="Times New Roman"/>
-          <w:b/>
-          <w:sz w:val="24"/>
-          <w:szCs w:val="24"/>
+        <w:rPr>
+          <w:rFonts w:ascii="Times New Roman" w:hAnsi="Times New Roman" w:cs="Times New Roman"/>
         </w:rPr>
       </w:pPr>
       <w:r>
         <w:rPr>
           <w:rFonts w:ascii="Times New Roman" w:hAnsi="Times New Roman" w:cs="Times New Roman"/>
-          <w:b/>
-          <w:sz w:val="24"/>
-          <w:szCs w:val="24"/>
-        </w:rPr>
-        <w:t>M</w:t>
-      </w:r>
-      <w:r>
-        <w:rPr>
-          <w:rFonts w:ascii="Times New Roman" w:hAnsi="Times New Roman" w:cs="Times New Roman"/>
-          <w:b/>
-          <w:sz w:val="24"/>
-          <w:szCs w:val="24"/>
-        </w:rPr>
-        <w:t xml:space="preserve">ACM 316 – Computing Assignment </w:t>
-      </w:r>
-      <w:r>
-        <w:rPr>
-          <w:rFonts w:ascii="Times New Roman" w:hAnsi="Times New Roman" w:cs="Times New Roman"/>
-          <w:b/>
-          <w:sz w:val="24"/>
-          <w:szCs w:val="24"/>
-        </w:rPr>
-        <w:t>7</w:t>
-      </w:r>
-      <w:r>
-        <w:rPr>
-          <w:rFonts w:ascii="Times New Roman" w:hAnsi="Times New Roman" w:cs="Times New Roman"/>
-          <w:b/>
-          <w:sz w:val="24"/>
-          <w:szCs w:val="24"/>
-        </w:rPr>
-        <w:t xml:space="preserve"> Report</w:t>
+          <w:noProof/>
+          <w:lang w:eastAsia="zh-CN"/>
+        </w:rPr>
+        <w:drawing>
+          <wp:anchor distT="0" distB="0" distL="114300" distR="114300" simplePos="0" relativeHeight="251666432" behindDoc="0" locked="0" layoutInCell="1" allowOverlap="1" wp14:anchorId="0E28EB6A" wp14:editId="52DBF967">
+            <wp:simplePos x="0" y="0"/>
+            <wp:positionH relativeFrom="page">
+              <wp:posOffset>5532452</wp:posOffset>
+            </wp:positionH>
+            <wp:positionV relativeFrom="paragraph">
+              <wp:posOffset>19685</wp:posOffset>
+            </wp:positionV>
+            <wp:extent cx="2226365" cy="1669896"/>
+            <wp:effectExtent l="19050" t="19050" r="21590" b="26035"/>
+            <wp:wrapNone/>
+            <wp:docPr id="8" name="Picture 8"/>
+            <wp:cNvGraphicFramePr>
+              <a:graphicFrameLocks xmlns:a="http://schemas.openxmlformats.org/drawingml/2006/main" noChangeAspect="1"/>
+            </wp:cNvGraphicFramePr>
+            <a:graphic xmlns:a="http://schemas.openxmlformats.org/drawingml/2006/main">
+              <a:graphicData uri="http://schemas.openxmlformats.org/drawingml/2006/picture">
+                <pic:pic xmlns:pic="http://schemas.openxmlformats.org/drawingml/2006/picture">
+                  <pic:nvPicPr>
+                    <pic:cNvPr id="8" name="randomD10.jpg"/>
+                    <pic:cNvPicPr/>
+                  </pic:nvPicPr>
+                  <pic:blipFill>
+                    <a:blip r:embed="rId7" cstate="print">
+                      <a:extLst>
+                        <a:ext uri="{28A0092B-C50C-407E-A947-70E740481C1C}">
+                          <a14:useLocalDpi xmlns:a14="http://schemas.microsoft.com/office/drawing/2010/main" val="0"/>
+                        </a:ext>
+                      </a:extLst>
+                    </a:blip>
+                    <a:stretch>
+                      <a:fillRect/>
+                    </a:stretch>
+                  </pic:blipFill>
+                  <pic:spPr>
+                    <a:xfrm>
+                      <a:off x="0" y="0"/>
+                      <a:ext cx="2226365" cy="1669896"/>
+                    </a:xfrm>
+                    <a:prstGeom prst="rect">
+                      <a:avLst/>
+                    </a:prstGeom>
+                    <a:ln>
+                      <a:solidFill>
+                        <a:schemeClr val="tx1"/>
+                      </a:solidFill>
+                    </a:ln>
+                  </pic:spPr>
+                </pic:pic>
+              </a:graphicData>
+            </a:graphic>
+            <wp14:sizeRelH relativeFrom="page">
+              <wp14:pctWidth>0</wp14:pctWidth>
+            </wp14:sizeRelH>
+            <wp14:sizeRelV relativeFrom="page">
+              <wp14:pctHeight>0</wp14:pctHeight>
+            </wp14:sizeRelV>
+          </wp:anchor>
+        </w:drawing>
+      </w:r>
+      <w:r>
+        <w:rPr>
+          <w:rFonts w:ascii="Times New Roman" w:hAnsi="Times New Roman" w:cs="Times New Roman"/>
+          <w:noProof/>
+          <w:lang w:eastAsia="zh-CN"/>
+        </w:rPr>
+        <w:drawing>
+          <wp:anchor distT="0" distB="0" distL="114300" distR="114300" simplePos="0" relativeHeight="251660288" behindDoc="0" locked="0" layoutInCell="1" allowOverlap="1" wp14:anchorId="08016422" wp14:editId="386B2BF7">
+            <wp:simplePos x="0" y="0"/>
+            <wp:positionH relativeFrom="margin">
+              <wp:align>center</wp:align>
+            </wp:positionH>
+            <wp:positionV relativeFrom="paragraph">
+              <wp:posOffset>19685</wp:posOffset>
+            </wp:positionV>
+            <wp:extent cx="2225885" cy="1669415"/>
+            <wp:effectExtent l="19050" t="19050" r="22225" b="26035"/>
+            <wp:wrapNone/>
+            <wp:docPr id="1" name="Picture 1"/>
+            <wp:cNvGraphicFramePr>
+              <a:graphicFrameLocks xmlns:a="http://schemas.openxmlformats.org/drawingml/2006/main" noChangeAspect="1"/>
+            </wp:cNvGraphicFramePr>
+            <a:graphic xmlns:a="http://schemas.openxmlformats.org/drawingml/2006/main">
+              <a:graphicData uri="http://schemas.openxmlformats.org/drawingml/2006/picture">
+                <pic:pic xmlns:pic="http://schemas.openxmlformats.org/drawingml/2006/picture">
+                  <pic:nvPicPr>
+                    <pic:cNvPr id="1" name="equallyspacedNodes.jpg"/>
+                    <pic:cNvPicPr/>
+                  </pic:nvPicPr>
+                  <pic:blipFill>
+                    <a:blip r:embed="rId8" cstate="print">
+                      <a:extLst>
+                        <a:ext uri="{28A0092B-C50C-407E-A947-70E740481C1C}">
+                          <a14:useLocalDpi xmlns:a14="http://schemas.microsoft.com/office/drawing/2010/main" val="0"/>
+                        </a:ext>
+                      </a:extLst>
+                    </a:blip>
+                    <a:stretch>
+                      <a:fillRect/>
+                    </a:stretch>
+                  </pic:blipFill>
+                  <pic:spPr>
+                    <a:xfrm>
+                      <a:off x="0" y="0"/>
+                      <a:ext cx="2225885" cy="1669415"/>
+                    </a:xfrm>
+                    <a:prstGeom prst="rect">
+                      <a:avLst/>
+                    </a:prstGeom>
+                    <a:ln>
+                      <a:solidFill>
+                        <a:schemeClr val="tx1"/>
+                      </a:solidFill>
+                    </a:ln>
+                  </pic:spPr>
+                </pic:pic>
+              </a:graphicData>
+            </a:graphic>
+            <wp14:sizeRelH relativeFrom="page">
+              <wp14:pctWidth>0</wp14:pctWidth>
+            </wp14:sizeRelH>
+            <wp14:sizeRelV relativeFrom="page">
+              <wp14:pctHeight>0</wp14:pctHeight>
+            </wp14:sizeRelV>
+          </wp:anchor>
+        </w:drawing>
+      </w:r>
+      <w:r>
+        <w:rPr>
+          <w:rFonts w:ascii="Times New Roman" w:hAnsi="Times New Roman" w:cs="Times New Roman"/>
+          <w:noProof/>
+          <w:lang w:eastAsia="zh-CN"/>
+        </w:rPr>
+        <w:drawing>
+          <wp:anchor distT="0" distB="0" distL="114300" distR="114300" simplePos="0" relativeHeight="251661312" behindDoc="0" locked="0" layoutInCell="1" allowOverlap="1" wp14:anchorId="524C8A13" wp14:editId="5D59C9CD">
+            <wp:simplePos x="0" y="0"/>
+            <wp:positionH relativeFrom="page">
+              <wp:align>left</wp:align>
+            </wp:positionH>
+            <wp:positionV relativeFrom="paragraph">
+              <wp:posOffset>20015</wp:posOffset>
+            </wp:positionV>
+            <wp:extent cx="2226365" cy="1670021"/>
+            <wp:effectExtent l="19050" t="19050" r="21590" b="26035"/>
+            <wp:wrapNone/>
+            <wp:docPr id="2" name="Picture 2"/>
+            <wp:cNvGraphicFramePr>
+              <a:graphicFrameLocks xmlns:a="http://schemas.openxmlformats.org/drawingml/2006/main" noChangeAspect="1"/>
+            </wp:cNvGraphicFramePr>
+            <a:graphic xmlns:a="http://schemas.openxmlformats.org/drawingml/2006/main">
+              <a:graphicData uri="http://schemas.openxmlformats.org/drawingml/2006/picture">
+                <pic:pic xmlns:pic="http://schemas.openxmlformats.org/drawingml/2006/picture">
+                  <pic:nvPicPr>
+                    <pic:cNvPr id="2" name="equalD10.jpg"/>
+                    <pic:cNvPicPr/>
+                  </pic:nvPicPr>
+                  <pic:blipFill>
+                    <a:blip r:embed="rId9" cstate="print">
+                      <a:extLst>
+                        <a:ext uri="{28A0092B-C50C-407E-A947-70E740481C1C}">
+                          <a14:useLocalDpi xmlns:a14="http://schemas.microsoft.com/office/drawing/2010/main" val="0"/>
+                        </a:ext>
+                      </a:extLst>
+                    </a:blip>
+                    <a:stretch>
+                      <a:fillRect/>
+                    </a:stretch>
+                  </pic:blipFill>
+                  <pic:spPr>
+                    <a:xfrm>
+                      <a:off x="0" y="0"/>
+                      <a:ext cx="2226365" cy="1670021"/>
+                    </a:xfrm>
+                    <a:prstGeom prst="rect">
+                      <a:avLst/>
+                    </a:prstGeom>
+                    <a:ln>
+                      <a:solidFill>
+                        <a:schemeClr val="tx1"/>
+                      </a:solidFill>
+                    </a:ln>
+                  </pic:spPr>
+                </pic:pic>
+              </a:graphicData>
+            </a:graphic>
+            <wp14:sizeRelH relativeFrom="page">
+              <wp14:pctWidth>0</wp14:pctWidth>
+            </wp14:sizeRelH>
+            <wp14:sizeRelV relativeFrom="page">
+              <wp14:pctHeight>0</wp14:pctHeight>
+            </wp14:sizeRelV>
+          </wp:anchor>
+        </w:drawing>
       </w:r>
     </w:p>
     <w:p>
@@ -55,6 +216,8 @@
         <w:spacing w:line="0" w:lineRule="atLeast"/>
         <w:rPr>
           <w:rFonts w:ascii="Times New Roman" w:hAnsi="Times New Roman" w:cs="Times New Roman"/>
+          <w:noProof/>
+          <w:lang w:eastAsia="zh-CN"/>
         </w:rPr>
       </w:pPr>
       <w:r>
@@ -66,16 +229,16 @@
         <mc:AlternateContent>
           <mc:Choice Requires="wps">
             <w:drawing>
-              <wp:anchor distT="0" distB="0" distL="114300" distR="114300" simplePos="0" relativeHeight="251659264" behindDoc="0" locked="0" layoutInCell="1" allowOverlap="1" wp14:anchorId="74EF922D" wp14:editId="25C7B359">
+              <wp:anchor distT="0" distB="0" distL="114300" distR="114300" simplePos="0" relativeHeight="251659264" behindDoc="0" locked="0" layoutInCell="1" allowOverlap="1" wp14:anchorId="29938143" wp14:editId="1AD2B258">
                 <wp:simplePos x="0" y="0"/>
                 <wp:positionH relativeFrom="margin">
-                  <wp:align>right</wp:align>
+                  <wp:posOffset>1546032</wp:posOffset>
                 </wp:positionH>
                 <wp:positionV relativeFrom="paragraph">
-                  <wp:posOffset>2427605</wp:posOffset>
+                  <wp:posOffset>1419583</wp:posOffset>
                 </wp:positionV>
-                <wp:extent cx="3133725" cy="4972050"/>
-                <wp:effectExtent l="0" t="0" r="9525" b="0"/>
+                <wp:extent cx="3267986" cy="7458323"/>
+                <wp:effectExtent l="0" t="0" r="8890" b="9525"/>
                 <wp:wrapNone/>
                 <wp:docPr id="15" name="Text Box 15"/>
                 <wp:cNvGraphicFramePr/>
@@ -86,7 +249,7 @@
                       <wps:spPr>
                         <a:xfrm>
                           <a:off x="0" y="0"/>
-                          <a:ext cx="3133725" cy="4972050"/>
+                          <a:ext cx="3267986" cy="7458323"/>
                         </a:xfrm>
                         <a:prstGeom prst="rect">
                           <a:avLst/>
@@ -103,58 +266,131 @@
                           <w:p>
                             <w:pPr>
                               <w:spacing w:line="0" w:lineRule="atLeast"/>
+                              <w:rPr>
+                                <w:sz w:val="20"/>
+                                <w:szCs w:val="20"/>
+                              </w:rPr>
                             </w:pPr>
-                            <w:r>
+                            <w:bookmarkStart w:id="0" w:name="_GoBack"/>
+                            <w:r>
+                              <w:rPr>
+                                <w:sz w:val="20"/>
+                                <w:szCs w:val="20"/>
+                              </w:rPr>
                               <w:t>A</w:t>
                             </w:r>
                             <w:r>
+                              <w:rPr>
+                                <w:sz w:val="20"/>
+                                <w:szCs w:val="20"/>
+                              </w:rPr>
                               <w:t xml:space="preserve">s shown on the top left hand corner figure, the error of polynomial interpolation at equally-spaced nodes increases when more nodes are taking into the </w:t>
                             </w:r>
                             <w:r>
+                              <w:rPr>
+                                <w:sz w:val="20"/>
+                                <w:szCs w:val="20"/>
+                              </w:rPr>
                               <w:t xml:space="preserve">calculation of </w:t>
                             </w:r>
                             <w:r>
+                              <w:rPr>
+                                <w:sz w:val="20"/>
+                                <w:szCs w:val="20"/>
+                              </w:rPr>
                               <w:t xml:space="preserve">interpolation. Although the </w:t>
                             </w:r>
                             <w:r>
+                              <w:rPr>
+                                <w:sz w:val="20"/>
+                                <w:szCs w:val="20"/>
+                              </w:rPr>
                               <w:t>efficiency is high since it only takes short instant to run</w:t>
                             </w:r>
                             <w:r>
+                              <w:rPr>
+                                <w:sz w:val="20"/>
+                                <w:szCs w:val="20"/>
+                              </w:rPr>
                               <w:t xml:space="preserve"> this part of</w:t>
                             </w:r>
                             <w:r>
+                              <w:rPr>
+                                <w:sz w:val="20"/>
+                                <w:szCs w:val="20"/>
+                              </w:rPr>
                               <w:t xml:space="preserve"> the code</w:t>
                             </w:r>
                             <w:r>
+                              <w:rPr>
+                                <w:sz w:val="20"/>
+                                <w:szCs w:val="20"/>
+                              </w:rPr>
                               <w:t>, its robustness and accuracy are not at satisfactory at all. In terms of accuracy, as we have seen in class and also from the figure, the end points of the interval are not well suited when we are taking polynomial interpolation at equally spaced nodes</w:t>
                             </w:r>
                             <w:r>
+                              <w:rPr>
+                                <w:sz w:val="20"/>
+                                <w:szCs w:val="20"/>
+                              </w:rPr>
                               <w:t>, which causes the accuracy decreases when higher degree polynomial interpolations are taking into account</w:t>
                             </w:r>
                             <w:r>
+                              <w:rPr>
+                                <w:sz w:val="20"/>
+                                <w:szCs w:val="20"/>
+                              </w:rPr>
                               <w:t xml:space="preserve">. This is known as the </w:t>
                             </w:r>
                             <w:proofErr w:type="spellStart"/>
                             <w:r>
+                              <w:rPr>
+                                <w:sz w:val="20"/>
+                                <w:szCs w:val="20"/>
+                              </w:rPr>
                               <w:t>Runge’s</w:t>
                             </w:r>
                             <w:proofErr w:type="spellEnd"/>
                             <w:r>
+                              <w:rPr>
+                                <w:sz w:val="20"/>
+                                <w:szCs w:val="20"/>
+                              </w:rPr>
                               <w:t xml:space="preserve"> phenomenon. </w:t>
                             </w:r>
                             <w:r>
+                              <w:rPr>
+                                <w:sz w:val="20"/>
+                                <w:szCs w:val="20"/>
+                              </w:rPr>
                               <w:t>On the other hand, in terms of robustness, it is no where near the machine epsilon</w:t>
                             </w:r>
                             <w:r>
+                              <w:rPr>
+                                <w:sz w:val="20"/>
+                                <w:szCs w:val="20"/>
+                              </w:rPr>
                               <w:t>,</w:t>
                             </w:r>
                             <w:r>
+                              <w:rPr>
+                                <w:sz w:val="20"/>
+                                <w:szCs w:val="20"/>
+                              </w:rPr>
                               <w:t xml:space="preserve"> therefore </w:t>
                             </w:r>
                             <w:r>
+                              <w:rPr>
+                                <w:sz w:val="20"/>
+                                <w:szCs w:val="20"/>
+                              </w:rPr>
                               <w:t xml:space="preserve">this </w:t>
                             </w:r>
                             <w:r>
+                              <w:rPr>
+                                <w:sz w:val="20"/>
+                                <w:szCs w:val="20"/>
+                              </w:rPr>
                               <w:t>is not robust at all.</w:t>
                             </w:r>
                           </w:p>
@@ -163,45 +399,93 @@
                               <w:spacing w:line="0" w:lineRule="atLeast"/>
                               <w:rPr>
                                 <w:rFonts w:eastAsia="宋体"/>
+                                <w:sz w:val="20"/>
+                                <w:szCs w:val="20"/>
                                 <w:lang w:eastAsia="zh-CN"/>
                               </w:rPr>
                             </w:pPr>
                             <w:r>
+                              <w:rPr>
+                                <w:sz w:val="20"/>
+                                <w:szCs w:val="20"/>
+                              </w:rPr>
                               <w:t>Using the so-called g</w:t>
                             </w:r>
                             <w:r>
+                              <w:rPr>
+                                <w:sz w:val="20"/>
+                                <w:szCs w:val="20"/>
+                              </w:rPr>
                               <w:t>re</w:t>
                             </w:r>
                             <w:r>
+                              <w:rPr>
+                                <w:sz w:val="20"/>
+                                <w:szCs w:val="20"/>
+                              </w:rPr>
                               <w:t>edy a</w:t>
                             </w:r>
                             <w:r>
+                              <w:rPr>
+                                <w:sz w:val="20"/>
+                                <w:szCs w:val="20"/>
+                              </w:rPr>
                               <w:t>lgorithm to generate the nodes showing on th</w:t>
                             </w:r>
                             <w:r>
+                              <w:rPr>
+                                <w:sz w:val="20"/>
+                                <w:szCs w:val="20"/>
+                              </w:rPr>
                               <w:t>e top right hand corner figure. We can see that the equally-spaced nodes that were generated previously are plotted linearly, but nodes that are generated using the greedy algorit</w:t>
                             </w:r>
                             <w:r>
+                              <w:rPr>
+                                <w:sz w:val="20"/>
+                                <w:szCs w:val="20"/>
+                              </w:rPr>
                               <w:t>hm are non-linear. These nodes result</w:t>
                             </w:r>
                             <w:r>
+                              <w:rPr>
+                                <w:sz w:val="20"/>
+                                <w:szCs w:val="20"/>
+                              </w:rPr>
                               <w:t xml:space="preserve"> </w:t>
                             </w:r>
                             <w:r>
+                              <w:rPr>
+                                <w:sz w:val="20"/>
+                                <w:szCs w:val="20"/>
+                              </w:rPr>
                               <w:t>in a</w:t>
                             </w:r>
                             <w:r>
+                              <w:rPr>
+                                <w:sz w:val="20"/>
+                                <w:szCs w:val="20"/>
+                              </w:rPr>
                               <w:t>n</w:t>
                             </w:r>
                             <w:r>
+                              <w:rPr>
+                                <w:sz w:val="20"/>
+                                <w:szCs w:val="20"/>
+                              </w:rPr>
                               <w:t xml:space="preserve"> overall</w:t>
                             </w:r>
                             <w:r>
+                              <w:rPr>
+                                <w:sz w:val="20"/>
+                                <w:szCs w:val="20"/>
+                              </w:rPr>
                               <w:t xml:space="preserve"> </w:t>
                             </w:r>
                             <w:r>
                               <w:rPr>
                                 <w:rFonts w:eastAsia="宋体"/>
+                                <w:sz w:val="20"/>
+                                <w:szCs w:val="20"/>
                                 <w:lang w:eastAsia="zh-CN"/>
                               </w:rPr>
                               <w:t xml:space="preserve">better polynomial interpolation as higher degree polynomial interpolations are taking into account. As shown on the second figure on the left hand side, </w:t>
@@ -209,6 +493,8 @@
                             <w:r>
                               <w:rPr>
                                 <w:rFonts w:eastAsia="宋体"/>
+                                <w:sz w:val="20"/>
+                                <w:szCs w:val="20"/>
                                 <w:lang w:eastAsia="zh-CN"/>
                               </w:rPr>
                               <w:t>using greedy nodes to do polynomial</w:t>
@@ -216,24 +502,13 @@
                             <w:r>
                               <w:rPr>
                                 <w:rFonts w:eastAsia="宋体"/>
+                                <w:sz w:val="20"/>
+                                <w:szCs w:val="20"/>
                                 <w:lang w:eastAsia="zh-CN"/>
                               </w:rPr>
-                              <w:t xml:space="preserve"> Interpolation gives us a really</w:t>
-                            </w:r>
-                            <w:r>
-                              <w:rPr>
-                                <w:rFonts w:eastAsia="宋体"/>
-                                <w:lang w:eastAsia="zh-CN"/>
-                              </w:rPr>
-                              <w:t xml:space="preserve"> </w:t>
-                            </w:r>
-                            <w:r>
-                              <w:rPr>
-                                <w:rFonts w:eastAsia="宋体"/>
-                                <w:lang w:eastAsia="zh-CN"/>
-                              </w:rPr>
-                              <w:t>robust result when</w:t>
-                            </w:r>
+                              <w:t xml:space="preserve"> Interpolation gives us a really robust result when</w:t>
+                            </w:r>
+                            <w:bookmarkEnd w:id="0"/>
                           </w:p>
                         </w:txbxContent>
                       </wps:txbx>
@@ -257,68 +532,141 @@
           </mc:Choice>
           <mc:Fallback>
             <w:pict>
-              <v:shapetype w14:anchorId="74EF922D" id="_x0000_t202" coordsize="21600,21600" o:spt="202" path="m,l,21600r21600,l21600,xe">
+              <v:shapetype w14:anchorId="29938143" id="_x0000_t202" coordsize="21600,21600" o:spt="202" path="m,l,21600r21600,l21600,xe">
                 <v:stroke joinstyle="miter"/>
                 <v:path gradientshapeok="t" o:connecttype="rect"/>
               </v:shapetype>
-              <v:shape id="Text Box 15" o:spid="_x0000_s1026" type="#_x0000_t202" style="position:absolute;margin-left:195.55pt;margin-top:191.15pt;width:246.75pt;height:391.5pt;z-index:251659264;visibility:visible;mso-wrap-style:square;mso-width-percent:0;mso-height-percent:0;mso-wrap-distance-left:9pt;mso-wrap-distance-top:0;mso-wrap-distance-right:9pt;mso-wrap-distance-bottom:0;mso-position-horizontal:right;mso-position-horizontal-relative:margin;mso-position-vertical:absolute;mso-position-vertical-relative:text;mso-width-percent:0;mso-height-percent:0;mso-width-relative:margin;mso-height-relative:margin;v-text-anchor:top" o:gfxdata="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" fillcolor="white [3201]" stroked="f" strokeweight=".5pt">
+              <v:shape id="Text Box 15" o:spid="_x0000_s1026" type="#_x0000_t202" style="position:absolute;margin-left:121.75pt;margin-top:111.8pt;width:257.3pt;height:587.25pt;z-index:251659264;visibility:visible;mso-wrap-style:square;mso-width-percent:0;mso-height-percent:0;mso-wrap-distance-left:9pt;mso-wrap-distance-top:0;mso-wrap-distance-right:9pt;mso-wrap-distance-bottom:0;mso-position-horizontal:absolute;mso-position-horizontal-relative:margin;mso-position-vertical:absolute;mso-position-vertical-relative:text;mso-width-percent:0;mso-height-percent:0;mso-width-relative:margin;mso-height-relative:margin;v-text-anchor:top" o:gfxdata="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" fillcolor="white [3201]" stroked="f" strokeweight=".5pt">
                 <v:textbox>
                   <w:txbxContent>
                     <w:p>
                       <w:pPr>
                         <w:spacing w:line="0" w:lineRule="atLeast"/>
+                        <w:rPr>
+                          <w:sz w:val="20"/>
+                          <w:szCs w:val="20"/>
+                        </w:rPr>
                       </w:pPr>
-                      <w:r>
+                      <w:bookmarkStart w:id="1" w:name="_GoBack"/>
+                      <w:r>
+                        <w:rPr>
+                          <w:sz w:val="20"/>
+                          <w:szCs w:val="20"/>
+                        </w:rPr>
                         <w:t>A</w:t>
                       </w:r>
                       <w:r>
+                        <w:rPr>
+                          <w:sz w:val="20"/>
+                          <w:szCs w:val="20"/>
+                        </w:rPr>
                         <w:t xml:space="preserve">s shown on the top left hand corner figure, the error of polynomial interpolation at equally-spaced nodes increases when more nodes are taking into the </w:t>
                       </w:r>
                       <w:r>
+                        <w:rPr>
+                          <w:sz w:val="20"/>
+                          <w:szCs w:val="20"/>
+                        </w:rPr>
                         <w:t xml:space="preserve">calculation of </w:t>
                       </w:r>
                       <w:r>
+                        <w:rPr>
+                          <w:sz w:val="20"/>
+                          <w:szCs w:val="20"/>
+                        </w:rPr>
                         <w:t xml:space="preserve">interpolation. Although the </w:t>
                       </w:r>
                       <w:r>
+                        <w:rPr>
+                          <w:sz w:val="20"/>
+                          <w:szCs w:val="20"/>
+                        </w:rPr>
                         <w:t>efficiency is high since it only takes short instant to run</w:t>
                       </w:r>
                       <w:r>
+                        <w:rPr>
+                          <w:sz w:val="20"/>
+                          <w:szCs w:val="20"/>
+                        </w:rPr>
                         <w:t xml:space="preserve"> this part of</w:t>
                       </w:r>
                       <w:r>
+                        <w:rPr>
+                          <w:sz w:val="20"/>
+                          <w:szCs w:val="20"/>
+                        </w:rPr>
                         <w:t xml:space="preserve"> the code</w:t>
                       </w:r>
                       <w:r>
+                        <w:rPr>
+                          <w:sz w:val="20"/>
+                          <w:szCs w:val="20"/>
+                        </w:rPr>
                         <w:t>, its robustness and accuracy are not at satisfactory at all. In terms of accuracy, as we have seen in class and also from the figure, the end points of the interval are not well suited when we are taking polynomial interpolation at equally spaced nodes</w:t>
                       </w:r>
                       <w:r>
+                        <w:rPr>
+                          <w:sz w:val="20"/>
+                          <w:szCs w:val="20"/>
+                        </w:rPr>
                         <w:t>, which causes the accuracy decreases when higher degree polynomial interpolations are taking into account</w:t>
                       </w:r>
                       <w:r>
+                        <w:rPr>
+                          <w:sz w:val="20"/>
+                          <w:szCs w:val="20"/>
+                        </w:rPr>
                         <w:t xml:space="preserve">. This is known as the </w:t>
                       </w:r>
                       <w:proofErr w:type="spellStart"/>
                       <w:r>
+                        <w:rPr>
+                          <w:sz w:val="20"/>
+                          <w:szCs w:val="20"/>
+                        </w:rPr>
                         <w:t>Runge’s</w:t>
                       </w:r>
                       <w:proofErr w:type="spellEnd"/>
                       <w:r>
+                        <w:rPr>
+                          <w:sz w:val="20"/>
+                          <w:szCs w:val="20"/>
+                        </w:rPr>
                         <w:t xml:space="preserve"> phenomenon. </w:t>
                       </w:r>
                       <w:r>
+                        <w:rPr>
+                          <w:sz w:val="20"/>
+                          <w:szCs w:val="20"/>
+                        </w:rPr>
                         <w:t>On the other hand, in terms of robustness, it is no where near the machine epsilon</w:t>
                       </w:r>
                       <w:r>
+                        <w:rPr>
+                          <w:sz w:val="20"/>
+                          <w:szCs w:val="20"/>
+                        </w:rPr>
                         <w:t>,</w:t>
                       </w:r>
                       <w:r>
+                        <w:rPr>
+                          <w:sz w:val="20"/>
+                          <w:szCs w:val="20"/>
+                        </w:rPr>
                         <w:t xml:space="preserve"> therefore </w:t>
                       </w:r>
                       <w:r>
+                        <w:rPr>
+                          <w:sz w:val="20"/>
+                          <w:szCs w:val="20"/>
+                        </w:rPr>
                         <w:t xml:space="preserve">this </w:t>
                       </w:r>
                       <w:r>
+                        <w:rPr>
+                          <w:sz w:val="20"/>
+                          <w:szCs w:val="20"/>
+                        </w:rPr>
                         <w:t>is not robust at all.</w:t>
                       </w:r>
                     </w:p>
@@ -327,45 +675,93 @@
                         <w:spacing w:line="0" w:lineRule="atLeast"/>
                         <w:rPr>
                           <w:rFonts w:eastAsia="宋体"/>
+                          <w:sz w:val="20"/>
+                          <w:szCs w:val="20"/>
                           <w:lang w:eastAsia="zh-CN"/>
                         </w:rPr>
                       </w:pPr>
                       <w:r>
+                        <w:rPr>
+                          <w:sz w:val="20"/>
+                          <w:szCs w:val="20"/>
+                        </w:rPr>
                         <w:t>Using the so-called g</w:t>
                       </w:r>
                       <w:r>
+                        <w:rPr>
+                          <w:sz w:val="20"/>
+                          <w:szCs w:val="20"/>
+                        </w:rPr>
                         <w:t>re</w:t>
                       </w:r>
                       <w:r>
+                        <w:rPr>
+                          <w:sz w:val="20"/>
+                          <w:szCs w:val="20"/>
+                        </w:rPr>
                         <w:t>edy a</w:t>
                       </w:r>
                       <w:r>
+                        <w:rPr>
+                          <w:sz w:val="20"/>
+                          <w:szCs w:val="20"/>
+                        </w:rPr>
                         <w:t>lgorithm to generate the nodes showing on th</w:t>
                       </w:r>
                       <w:r>
+                        <w:rPr>
+                          <w:sz w:val="20"/>
+                          <w:szCs w:val="20"/>
+                        </w:rPr>
                         <w:t>e top right hand corner figure. We can see that the equally-spaced nodes that were generated previously are plotted linearly, but nodes that are generated using the greedy algorit</w:t>
                       </w:r>
                       <w:r>
+                        <w:rPr>
+                          <w:sz w:val="20"/>
+                          <w:szCs w:val="20"/>
+                        </w:rPr>
                         <w:t>hm are non-linear. These nodes result</w:t>
                       </w:r>
                       <w:r>
+                        <w:rPr>
+                          <w:sz w:val="20"/>
+                          <w:szCs w:val="20"/>
+                        </w:rPr>
                         <w:t xml:space="preserve"> </w:t>
                       </w:r>
                       <w:r>
+                        <w:rPr>
+                          <w:sz w:val="20"/>
+                          <w:szCs w:val="20"/>
+                        </w:rPr>
                         <w:t>in a</w:t>
                       </w:r>
                       <w:r>
+                        <w:rPr>
+                          <w:sz w:val="20"/>
+                          <w:szCs w:val="20"/>
+                        </w:rPr>
                         <w:t>n</w:t>
                       </w:r>
                       <w:r>
+                        <w:rPr>
+                          <w:sz w:val="20"/>
+                          <w:szCs w:val="20"/>
+                        </w:rPr>
                         <w:t xml:space="preserve"> overall</w:t>
                       </w:r>
                       <w:r>
+                        <w:rPr>
+                          <w:sz w:val="20"/>
+                          <w:szCs w:val="20"/>
+                        </w:rPr>
                         <w:t xml:space="preserve"> </w:t>
                       </w:r>
                       <w:r>
                         <w:rPr>
                           <w:rFonts w:eastAsia="宋体"/>
+                          <w:sz w:val="20"/>
+                          <w:szCs w:val="20"/>
                           <w:lang w:eastAsia="zh-CN"/>
                         </w:rPr>
                         <w:t xml:space="preserve">better polynomial interpolation as higher degree polynomial interpolations are taking into account. As shown on the second figure on the left hand side, </w:t>
@@ -373,6 +769,8 @@
                       <w:r>
                         <w:rPr>
                           <w:rFonts w:eastAsia="宋体"/>
+                          <w:sz w:val="20"/>
+                          <w:szCs w:val="20"/>
                           <w:lang w:eastAsia="zh-CN"/>
                         </w:rPr>
                         <w:t>using greedy nodes to do polynomial</w:t>
@@ -380,31 +778,13 @@
                       <w:r>
                         <w:rPr>
                           <w:rFonts w:eastAsia="宋体"/>
+                          <w:sz w:val="20"/>
+                          <w:szCs w:val="20"/>
                           <w:lang w:eastAsia="zh-CN"/>
                         </w:rPr>
-                        <w:t xml:space="preserve"> </w:t>
-                      </w:r>
-                      <w:r>
-                        <w:rPr>
-                          <w:rFonts w:eastAsia="宋体"/>
-                          <w:lang w:eastAsia="zh-CN"/>
-                        </w:rPr>
-                        <w:t>Interpolation gives us a really</w:t>
-                      </w:r>
-                      <w:r>
-                        <w:rPr>
-                          <w:rFonts w:eastAsia="宋体"/>
-                          <w:lang w:eastAsia="zh-CN"/>
-                        </w:rPr>
-                        <w:t xml:space="preserve"> </w:t>
-                      </w:r>
-                      <w:r>
-                        <w:rPr>
-                          <w:rFonts w:eastAsia="宋体"/>
-                          <w:lang w:eastAsia="zh-CN"/>
-                        </w:rPr>
-                        <w:t>robust result when</w:t>
-                      </w:r>
+                        <w:t xml:space="preserve"> Interpolation gives us a really robust result when</w:t>
+                      </w:r>
+                      <w:bookmarkEnd w:id="1"/>
                     </w:p>
                   </w:txbxContent>
                 </v:textbox>
@@ -421,10 +801,18 @@
           <w:lang w:eastAsia="zh-CN"/>
         </w:rPr>
         <w:drawing>
-          <wp:inline distT="0" distB="0" distL="0" distR="0">
-            <wp:extent cx="3114675" cy="2336006"/>
-            <wp:effectExtent l="19050" t="19050" r="9525" b="26670"/>
-            <wp:docPr id="1" name="Picture 1"/>
+          <wp:anchor distT="0" distB="0" distL="114300" distR="114300" simplePos="0" relativeHeight="251667456" behindDoc="0" locked="0" layoutInCell="1" allowOverlap="1" wp14:anchorId="2A9731F2" wp14:editId="0563CEE2">
+            <wp:simplePos x="0" y="0"/>
+            <wp:positionH relativeFrom="page">
+              <wp:posOffset>5526386</wp:posOffset>
+            </wp:positionH>
+            <wp:positionV relativeFrom="paragraph">
+              <wp:posOffset>1427534</wp:posOffset>
+            </wp:positionV>
+            <wp:extent cx="2225887" cy="1669415"/>
+            <wp:effectExtent l="19050" t="19050" r="22225" b="26035"/>
+            <wp:wrapNone/>
+            <wp:docPr id="9" name="Picture 9"/>
             <wp:cNvGraphicFramePr>
               <a:graphicFrameLocks xmlns:a="http://schemas.openxmlformats.org/drawingml/2006/main" noChangeAspect="1"/>
             </wp:cNvGraphicFramePr>
@@ -432,11 +820,11 @@
               <a:graphicData uri="http://schemas.openxmlformats.org/drawingml/2006/picture">
                 <pic:pic xmlns:pic="http://schemas.openxmlformats.org/drawingml/2006/picture">
                   <pic:nvPicPr>
-                    <pic:cNvPr id="1" name="equallyspacedNodes.jpg"/>
+                    <pic:cNvPr id="9" name="randomD11.jpg"/>
                     <pic:cNvPicPr/>
                   </pic:nvPicPr>
                   <pic:blipFill>
-                    <a:blip r:embed="rId7">
+                    <a:blip r:embed="rId10" cstate="print">
                       <a:extLst>
                         <a:ext uri="{28A0092B-C50C-407E-A947-70E740481C1C}">
                           <a14:useLocalDpi xmlns:a14="http://schemas.microsoft.com/office/drawing/2010/main" val="0"/>
@@ -450,7 +838,7 @@
                   <pic:spPr>
                     <a:xfrm>
                       <a:off x="0" y="0"/>
-                      <a:ext cx="3131770" cy="2348828"/>
+                      <a:ext cx="2233438" cy="1675078"/>
                     </a:xfrm>
                     <a:prstGeom prst="rect">
                       <a:avLst/>
@@ -464,19 +852,82 @@
                 </pic:pic>
               </a:graphicData>
             </a:graphic>
-          </wp:inline>
+            <wp14:sizeRelH relativeFrom="page">
+              <wp14:pctWidth>0</wp14:pctWidth>
+            </wp14:sizeRelH>
+            <wp14:sizeRelV relativeFrom="page">
+              <wp14:pctHeight>0</wp14:pctHeight>
+            </wp14:sizeRelV>
+          </wp:anchor>
         </w:drawing>
       </w:r>
-    </w:p>
-    <w:p>
-      <w:pPr>
-        <w:spacing w:line="0" w:lineRule="atLeast"/>
+      <w:r>
         <w:rPr>
           <w:rFonts w:ascii="Times New Roman" w:hAnsi="Times New Roman" w:cs="Times New Roman"/>
           <w:noProof/>
           <w:lang w:eastAsia="zh-CN"/>
         </w:rPr>
-      </w:pPr>
+        <w:drawing>
+          <wp:anchor distT="0" distB="0" distL="114300" distR="114300" simplePos="0" relativeHeight="251662336" behindDoc="0" locked="0" layoutInCell="1" allowOverlap="1" wp14:anchorId="194DCE15" wp14:editId="58E7AFED">
+            <wp:simplePos x="0" y="0"/>
+            <wp:positionH relativeFrom="page">
+              <wp:align>left</wp:align>
+            </wp:positionH>
+            <wp:positionV relativeFrom="paragraph">
+              <wp:posOffset>1427535</wp:posOffset>
+            </wp:positionV>
+            <wp:extent cx="2226588" cy="1669774"/>
+            <wp:effectExtent l="19050" t="19050" r="21590" b="26035"/>
+            <wp:wrapNone/>
+            <wp:docPr id="3" name="Picture 3"/>
+            <wp:cNvGraphicFramePr>
+              <a:graphicFrameLocks xmlns:a="http://schemas.openxmlformats.org/drawingml/2006/main" noChangeAspect="1"/>
+            </wp:cNvGraphicFramePr>
+            <a:graphic xmlns:a="http://schemas.openxmlformats.org/drawingml/2006/main">
+              <a:graphicData uri="http://schemas.openxmlformats.org/drawingml/2006/picture">
+                <pic:pic xmlns:pic="http://schemas.openxmlformats.org/drawingml/2006/picture">
+                  <pic:nvPicPr>
+                    <pic:cNvPr id="3" name="equalD11.jpg"/>
+                    <pic:cNvPicPr/>
+                  </pic:nvPicPr>
+                  <pic:blipFill>
+                    <a:blip r:embed="rId11" cstate="print">
+                      <a:extLst>
+                        <a:ext uri="{28A0092B-C50C-407E-A947-70E740481C1C}">
+                          <a14:useLocalDpi xmlns:a14="http://schemas.microsoft.com/office/drawing/2010/main" val="0"/>
+                        </a:ext>
+                      </a:extLst>
+                    </a:blip>
+                    <a:stretch>
+                      <a:fillRect/>
+                    </a:stretch>
+                  </pic:blipFill>
+                  <pic:spPr>
+                    <a:xfrm>
+                      <a:off x="0" y="0"/>
+                      <a:ext cx="2226588" cy="1669774"/>
+                    </a:xfrm>
+                    <a:prstGeom prst="rect">
+                      <a:avLst/>
+                    </a:prstGeom>
+                    <a:ln>
+                      <a:solidFill>
+                        <a:schemeClr val="tx1"/>
+                      </a:solidFill>
+                    </a:ln>
+                  </pic:spPr>
+                </pic:pic>
+              </a:graphicData>
+            </a:graphic>
+            <wp14:sizeRelH relativeFrom="page">
+              <wp14:pctWidth>0</wp14:pctWidth>
+            </wp14:sizeRelH>
+            <wp14:sizeRelV relativeFrom="page">
+              <wp14:pctHeight>0</wp14:pctHeight>
+            </wp14:sizeRelV>
+          </wp:anchor>
+        </w:drawing>
+      </w:r>
       <w:r>
         <w:rPr>
           <w:rFonts w:ascii="Times New Roman" w:hAnsi="Times New Roman" w:cs="Times New Roman"/>
@@ -587,6 +1038,140 @@
           <w:lang w:eastAsia="zh-CN"/>
         </w:rPr>
       </w:pPr>
+      <w:r>
+        <w:rPr>
+          <w:rFonts w:ascii="Times New Roman" w:hAnsi="Times New Roman" w:cs="Times New Roman"/>
+          <w:noProof/>
+          <w:lang w:eastAsia="zh-CN"/>
+        </w:rPr>
+        <w:drawing>
+          <wp:anchor distT="0" distB="0" distL="114300" distR="114300" simplePos="0" relativeHeight="251668480" behindDoc="0" locked="0" layoutInCell="1" allowOverlap="1" wp14:anchorId="6E1E22AA" wp14:editId="1524B671">
+            <wp:simplePos x="0" y="0"/>
+            <wp:positionH relativeFrom="margin">
+              <wp:posOffset>4806434</wp:posOffset>
+            </wp:positionH>
+            <wp:positionV relativeFrom="paragraph">
+              <wp:posOffset>171560</wp:posOffset>
+            </wp:positionV>
+            <wp:extent cx="2225887" cy="1669415"/>
+            <wp:effectExtent l="19050" t="19050" r="22225" b="26035"/>
+            <wp:wrapNone/>
+            <wp:docPr id="10" name="Picture 10"/>
+            <wp:cNvGraphicFramePr>
+              <a:graphicFrameLocks xmlns:a="http://schemas.openxmlformats.org/drawingml/2006/main" noChangeAspect="1"/>
+            </wp:cNvGraphicFramePr>
+            <a:graphic xmlns:a="http://schemas.openxmlformats.org/drawingml/2006/main">
+              <a:graphicData uri="http://schemas.openxmlformats.org/drawingml/2006/picture">
+                <pic:pic xmlns:pic="http://schemas.openxmlformats.org/drawingml/2006/picture">
+                  <pic:nvPicPr>
+                    <pic:cNvPr id="10" name="randomD12.jpg"/>
+                    <pic:cNvPicPr/>
+                  </pic:nvPicPr>
+                  <pic:blipFill>
+                    <a:blip r:embed="rId12" cstate="print">
+                      <a:extLst>
+                        <a:ext uri="{28A0092B-C50C-407E-A947-70E740481C1C}">
+                          <a14:useLocalDpi xmlns:a14="http://schemas.microsoft.com/office/drawing/2010/main" val="0"/>
+                        </a:ext>
+                      </a:extLst>
+                    </a:blip>
+                    <a:stretch>
+                      <a:fillRect/>
+                    </a:stretch>
+                  </pic:blipFill>
+                  <pic:spPr>
+                    <a:xfrm>
+                      <a:off x="0" y="0"/>
+                      <a:ext cx="2239717" cy="1679788"/>
+                    </a:xfrm>
+                    <a:prstGeom prst="rect">
+                      <a:avLst/>
+                    </a:prstGeom>
+                    <a:ln>
+                      <a:solidFill>
+                        <a:schemeClr val="tx1"/>
+                      </a:solidFill>
+                    </a:ln>
+                  </pic:spPr>
+                </pic:pic>
+              </a:graphicData>
+            </a:graphic>
+            <wp14:sizeRelH relativeFrom="page">
+              <wp14:pctWidth>0</wp14:pctWidth>
+            </wp14:sizeRelH>
+            <wp14:sizeRelV relativeFrom="page">
+              <wp14:pctHeight>0</wp14:pctHeight>
+            </wp14:sizeRelV>
+          </wp:anchor>
+        </w:drawing>
+      </w:r>
+      <w:r>
+        <w:rPr>
+          <w:rFonts w:ascii="Times New Roman" w:hAnsi="Times New Roman" w:cs="Times New Roman"/>
+          <w:noProof/>
+          <w:lang w:eastAsia="zh-CN"/>
+        </w:rPr>
+        <w:drawing>
+          <wp:anchor distT="0" distB="0" distL="114300" distR="114300" simplePos="0" relativeHeight="251663360" behindDoc="0" locked="0" layoutInCell="1" allowOverlap="1" wp14:anchorId="08BBDB38" wp14:editId="29D5B356">
+            <wp:simplePos x="0" y="0"/>
+            <wp:positionH relativeFrom="page">
+              <wp:align>left</wp:align>
+            </wp:positionH>
+            <wp:positionV relativeFrom="paragraph">
+              <wp:posOffset>171560</wp:posOffset>
+            </wp:positionV>
+            <wp:extent cx="2226366" cy="1669774"/>
+            <wp:effectExtent l="19050" t="19050" r="21590" b="26035"/>
+            <wp:wrapNone/>
+            <wp:docPr id="4" name="Picture 4"/>
+            <wp:cNvGraphicFramePr>
+              <a:graphicFrameLocks xmlns:a="http://schemas.openxmlformats.org/drawingml/2006/main" noChangeAspect="1"/>
+            </wp:cNvGraphicFramePr>
+            <a:graphic xmlns:a="http://schemas.openxmlformats.org/drawingml/2006/main">
+              <a:graphicData uri="http://schemas.openxmlformats.org/drawingml/2006/picture">
+                <pic:pic xmlns:pic="http://schemas.openxmlformats.org/drawingml/2006/picture">
+                  <pic:nvPicPr>
+                    <pic:cNvPr id="4" name="equalD12.jpg"/>
+                    <pic:cNvPicPr/>
+                  </pic:nvPicPr>
+                  <pic:blipFill>
+                    <a:blip r:embed="rId13" cstate="print">
+                      <a:extLst>
+                        <a:ext uri="{28A0092B-C50C-407E-A947-70E740481C1C}">
+                          <a14:useLocalDpi xmlns:a14="http://schemas.microsoft.com/office/drawing/2010/main" val="0"/>
+                        </a:ext>
+                      </a:extLst>
+                    </a:blip>
+                    <a:stretch>
+                      <a:fillRect/>
+                    </a:stretch>
+                  </pic:blipFill>
+                  <pic:spPr>
+                    <a:xfrm>
+                      <a:off x="0" y="0"/>
+                      <a:ext cx="2226366" cy="1669774"/>
+                    </a:xfrm>
+                    <a:prstGeom prst="rect">
+                      <a:avLst/>
+                    </a:prstGeom>
+                    <a:ln>
+                      <a:solidFill>
+                        <a:schemeClr val="tx1"/>
+                      </a:solidFill>
+                    </a:ln>
+                  </pic:spPr>
+                </pic:pic>
+              </a:graphicData>
+            </a:graphic>
+            <wp14:sizeRelH relativeFrom="page">
+              <wp14:pctWidth>0</wp14:pctWidth>
+            </wp14:sizeRelH>
+            <wp14:sizeRelV relativeFrom="page">
+              <wp14:pctHeight>0</wp14:pctHeight>
+            </wp14:sizeRelV>
+          </wp:anchor>
+        </w:drawing>
+      </w:r>
     </w:p>
     <w:p>
       <w:pPr>
@@ -632,97 +1217,288 @@
       <w:pPr>
         <w:spacing w:line="0" w:lineRule="atLeast"/>
         <w:rPr>
+          <w:rFonts w:eastAsia="宋体"/>
+          <w:lang w:eastAsia="zh-CN"/>
+        </w:rPr>
+      </w:pPr>
+      <w:r>
+        <w:rPr>
           <w:rFonts w:ascii="Times New Roman" w:hAnsi="Times New Roman" w:cs="Times New Roman"/>
           <w:noProof/>
           <w:lang w:eastAsia="zh-CN"/>
         </w:rPr>
-      </w:pPr>
-    </w:p>
-    <w:p>
-      <w:pPr>
-        <w:spacing w:line="0" w:lineRule="atLeast"/>
-        <w:rPr>
-          <w:rFonts w:ascii="Times New Roman" w:hAnsi="Times New Roman" w:cs="Times New Roman"/>
-        </w:rPr>
-      </w:pPr>
+        <w:drawing>
+          <wp:anchor distT="0" distB="0" distL="114300" distR="114300" simplePos="0" relativeHeight="251670528" behindDoc="0" locked="0" layoutInCell="1" allowOverlap="1" wp14:anchorId="21D8A247" wp14:editId="0ED64A39">
+            <wp:simplePos x="0" y="0"/>
+            <wp:positionH relativeFrom="page">
+              <wp:posOffset>5535599</wp:posOffset>
+            </wp:positionH>
+            <wp:positionV relativeFrom="paragraph">
+              <wp:posOffset>2207260</wp:posOffset>
+            </wp:positionV>
+            <wp:extent cx="2215726" cy="1661795"/>
+            <wp:effectExtent l="19050" t="19050" r="13335" b="14605"/>
+            <wp:wrapNone/>
+            <wp:docPr id="12" name="Picture 12"/>
+            <wp:cNvGraphicFramePr>
+              <a:graphicFrameLocks xmlns:a="http://schemas.openxmlformats.org/drawingml/2006/main" noChangeAspect="1"/>
+            </wp:cNvGraphicFramePr>
+            <a:graphic xmlns:a="http://schemas.openxmlformats.org/drawingml/2006/main">
+              <a:graphicData uri="http://schemas.openxmlformats.org/drawingml/2006/picture">
+                <pic:pic xmlns:pic="http://schemas.openxmlformats.org/drawingml/2006/picture">
+                  <pic:nvPicPr>
+                    <pic:cNvPr id="12" name="randomD14.jpg"/>
+                    <pic:cNvPicPr/>
+                  </pic:nvPicPr>
+                  <pic:blipFill>
+                    <a:blip r:embed="rId14" cstate="print">
+                      <a:extLst>
+                        <a:ext uri="{28A0092B-C50C-407E-A947-70E740481C1C}">
+                          <a14:useLocalDpi xmlns:a14="http://schemas.microsoft.com/office/drawing/2010/main" val="0"/>
+                        </a:ext>
+                      </a:extLst>
+                    </a:blip>
+                    <a:stretch>
+                      <a:fillRect/>
+                    </a:stretch>
+                  </pic:blipFill>
+                  <pic:spPr>
+                    <a:xfrm>
+                      <a:off x="0" y="0"/>
+                      <a:ext cx="2215726" cy="1661795"/>
+                    </a:xfrm>
+                    <a:prstGeom prst="rect">
+                      <a:avLst/>
+                    </a:prstGeom>
+                    <a:ln>
+                      <a:solidFill>
+                        <a:schemeClr val="tx1"/>
+                      </a:solidFill>
+                    </a:ln>
+                  </pic:spPr>
+                </pic:pic>
+              </a:graphicData>
+            </a:graphic>
+            <wp14:sizeRelH relativeFrom="page">
+              <wp14:pctWidth>0</wp14:pctWidth>
+            </wp14:sizeRelH>
+            <wp14:sizeRelV relativeFrom="page">
+              <wp14:pctHeight>0</wp14:pctHeight>
+            </wp14:sizeRelV>
+          </wp:anchor>
+        </w:drawing>
+      </w:r>
       <w:r>
         <w:rPr>
           <w:rFonts w:ascii="Times New Roman" w:hAnsi="Times New Roman" w:cs="Times New Roman"/>
           <w:noProof/>
           <w:lang w:eastAsia="zh-CN"/>
         </w:rPr>
-        <w:br/>
-      </w:r>
-      <w:bookmarkStart w:id="0" w:name="_GoBack"/>
-      <w:bookmarkEnd w:id="0"/>
-    </w:p>
-    <w:p>
-      <w:pPr>
-        <w:spacing w:line="0" w:lineRule="atLeast"/>
+        <w:drawing>
+          <wp:anchor distT="0" distB="0" distL="114300" distR="114300" simplePos="0" relativeHeight="251669504" behindDoc="0" locked="0" layoutInCell="1" allowOverlap="1" wp14:anchorId="52A3CB12" wp14:editId="70B24C33">
+            <wp:simplePos x="0" y="0"/>
+            <wp:positionH relativeFrom="margin">
+              <wp:posOffset>4806104</wp:posOffset>
+            </wp:positionH>
+            <wp:positionV relativeFrom="paragraph">
+              <wp:posOffset>538010</wp:posOffset>
+            </wp:positionV>
+            <wp:extent cx="2225885" cy="1669415"/>
+            <wp:effectExtent l="19050" t="19050" r="22225" b="26035"/>
+            <wp:wrapNone/>
+            <wp:docPr id="11" name="Picture 11"/>
+            <wp:cNvGraphicFramePr>
+              <a:graphicFrameLocks xmlns:a="http://schemas.openxmlformats.org/drawingml/2006/main" noChangeAspect="1"/>
+            </wp:cNvGraphicFramePr>
+            <a:graphic xmlns:a="http://schemas.openxmlformats.org/drawingml/2006/main">
+              <a:graphicData uri="http://schemas.openxmlformats.org/drawingml/2006/picture">
+                <pic:pic xmlns:pic="http://schemas.openxmlformats.org/drawingml/2006/picture">
+                  <pic:nvPicPr>
+                    <pic:cNvPr id="11" name="randomD13.jpg"/>
+                    <pic:cNvPicPr/>
+                  </pic:nvPicPr>
+                  <pic:blipFill>
+                    <a:blip r:embed="rId15" cstate="print">
+                      <a:extLst>
+                        <a:ext uri="{28A0092B-C50C-407E-A947-70E740481C1C}">
+                          <a14:useLocalDpi xmlns:a14="http://schemas.microsoft.com/office/drawing/2010/main" val="0"/>
+                        </a:ext>
+                      </a:extLst>
+                    </a:blip>
+                    <a:stretch>
+                      <a:fillRect/>
+                    </a:stretch>
+                  </pic:blipFill>
+                  <pic:spPr>
+                    <a:xfrm>
+                      <a:off x="0" y="0"/>
+                      <a:ext cx="2242366" cy="1681775"/>
+                    </a:xfrm>
+                    <a:prstGeom prst="rect">
+                      <a:avLst/>
+                    </a:prstGeom>
+                    <a:ln>
+                      <a:solidFill>
+                        <a:schemeClr val="tx1"/>
+                      </a:solidFill>
+                    </a:ln>
+                  </pic:spPr>
+                </pic:pic>
+              </a:graphicData>
+            </a:graphic>
+            <wp14:sizeRelH relativeFrom="page">
+              <wp14:pctWidth>0</wp14:pctWidth>
+            </wp14:sizeRelH>
+            <wp14:sizeRelV relativeFrom="page">
+              <wp14:pctHeight>0</wp14:pctHeight>
+            </wp14:sizeRelV>
+          </wp:anchor>
+        </w:drawing>
+      </w:r>
+      <w:r>
+        <w:rPr>
+          <w:rFonts w:ascii="Times New Roman" w:hAnsi="Times New Roman" w:cs="Times New Roman"/>
+          <w:noProof/>
+          <w:lang w:eastAsia="zh-CN"/>
+        </w:rPr>
+        <w:drawing>
+          <wp:anchor distT="0" distB="0" distL="114300" distR="114300" simplePos="0" relativeHeight="251665408" behindDoc="0" locked="0" layoutInCell="1" allowOverlap="1" wp14:anchorId="2B094F2E" wp14:editId="1F2F5D8C">
+            <wp:simplePos x="0" y="0"/>
+            <wp:positionH relativeFrom="page">
+              <wp:align>left</wp:align>
+            </wp:positionH>
+            <wp:positionV relativeFrom="paragraph">
+              <wp:posOffset>2215735</wp:posOffset>
+            </wp:positionV>
+            <wp:extent cx="2225743" cy="1669415"/>
+            <wp:effectExtent l="19050" t="19050" r="22225" b="26035"/>
+            <wp:wrapNone/>
+            <wp:docPr id="6" name="Picture 6"/>
+            <wp:cNvGraphicFramePr>
+              <a:graphicFrameLocks xmlns:a="http://schemas.openxmlformats.org/drawingml/2006/main" noChangeAspect="1"/>
+            </wp:cNvGraphicFramePr>
+            <a:graphic xmlns:a="http://schemas.openxmlformats.org/drawingml/2006/main">
+              <a:graphicData uri="http://schemas.openxmlformats.org/drawingml/2006/picture">
+                <pic:pic xmlns:pic="http://schemas.openxmlformats.org/drawingml/2006/picture">
+                  <pic:nvPicPr>
+                    <pic:cNvPr id="6" name="equalD14.jpg"/>
+                    <pic:cNvPicPr/>
+                  </pic:nvPicPr>
+                  <pic:blipFill>
+                    <a:blip r:embed="rId16" cstate="print">
+                      <a:extLst>
+                        <a:ext uri="{28A0092B-C50C-407E-A947-70E740481C1C}">
+                          <a14:useLocalDpi xmlns:a14="http://schemas.microsoft.com/office/drawing/2010/main" val="0"/>
+                        </a:ext>
+                      </a:extLst>
+                    </a:blip>
+                    <a:stretch>
+                      <a:fillRect/>
+                    </a:stretch>
+                  </pic:blipFill>
+                  <pic:spPr>
+                    <a:xfrm>
+                      <a:off x="0" y="0"/>
+                      <a:ext cx="2225743" cy="1669415"/>
+                    </a:xfrm>
+                    <a:prstGeom prst="rect">
+                      <a:avLst/>
+                    </a:prstGeom>
+                    <a:ln>
+                      <a:solidFill>
+                        <a:schemeClr val="tx1"/>
+                      </a:solidFill>
+                    </a:ln>
+                  </pic:spPr>
+                </pic:pic>
+              </a:graphicData>
+            </a:graphic>
+            <wp14:sizeRelH relativeFrom="page">
+              <wp14:pctWidth>0</wp14:pctWidth>
+            </wp14:sizeRelH>
+            <wp14:sizeRelV relativeFrom="page">
+              <wp14:pctHeight>0</wp14:pctHeight>
+            </wp14:sizeRelV>
+          </wp:anchor>
+        </w:drawing>
+      </w:r>
+      <w:r>
+        <w:rPr>
+          <w:rFonts w:ascii="Times New Roman" w:hAnsi="Times New Roman" w:cs="Times New Roman"/>
+          <w:noProof/>
+          <w:lang w:eastAsia="zh-CN"/>
+        </w:rPr>
+        <w:drawing>
+          <wp:anchor distT="0" distB="0" distL="114300" distR="114300" simplePos="0" relativeHeight="251664384" behindDoc="0" locked="0" layoutInCell="1" allowOverlap="1" wp14:anchorId="29242B03" wp14:editId="6B92DF6A">
+            <wp:simplePos x="0" y="0"/>
+            <wp:positionH relativeFrom="page">
+              <wp:align>left</wp:align>
+            </wp:positionH>
+            <wp:positionV relativeFrom="paragraph">
+              <wp:posOffset>538011</wp:posOffset>
+            </wp:positionV>
+            <wp:extent cx="2226310" cy="1669913"/>
+            <wp:effectExtent l="19050" t="19050" r="21590" b="26035"/>
+            <wp:wrapNone/>
+            <wp:docPr id="5" name="Picture 5"/>
+            <wp:cNvGraphicFramePr>
+              <a:graphicFrameLocks xmlns:a="http://schemas.openxmlformats.org/drawingml/2006/main" noChangeAspect="1"/>
+            </wp:cNvGraphicFramePr>
+            <a:graphic xmlns:a="http://schemas.openxmlformats.org/drawingml/2006/main">
+              <a:graphicData uri="http://schemas.openxmlformats.org/drawingml/2006/picture">
+                <pic:pic xmlns:pic="http://schemas.openxmlformats.org/drawingml/2006/picture">
+                  <pic:nvPicPr>
+                    <pic:cNvPr id="5" name="equalD13.jpg"/>
+                    <pic:cNvPicPr/>
+                  </pic:nvPicPr>
+                  <pic:blipFill>
+                    <a:blip r:embed="rId17" cstate="print">
+                      <a:extLst>
+                        <a:ext uri="{28A0092B-C50C-407E-A947-70E740481C1C}">
+                          <a14:useLocalDpi xmlns:a14="http://schemas.microsoft.com/office/drawing/2010/main" val="0"/>
+                        </a:ext>
+                      </a:extLst>
+                    </a:blip>
+                    <a:stretch>
+                      <a:fillRect/>
+                    </a:stretch>
+                  </pic:blipFill>
+                  <pic:spPr>
+                    <a:xfrm>
+                      <a:off x="0" y="0"/>
+                      <a:ext cx="2226310" cy="1669913"/>
+                    </a:xfrm>
+                    <a:prstGeom prst="rect">
+                      <a:avLst/>
+                    </a:prstGeom>
+                    <a:ln>
+                      <a:solidFill>
+                        <a:schemeClr val="tx1"/>
+                      </a:solidFill>
+                    </a:ln>
+                  </pic:spPr>
+                </pic:pic>
+              </a:graphicData>
+            </a:graphic>
+            <wp14:sizeRelH relativeFrom="page">
+              <wp14:pctWidth>0</wp14:pctWidth>
+            </wp14:sizeRelH>
+            <wp14:sizeRelV relativeFrom="page">
+              <wp14:pctHeight>0</wp14:pctHeight>
+            </wp14:sizeRelV>
+          </wp:anchor>
+        </w:drawing>
+      </w:r>
+      <w:r>
         <w:rPr>
           <w:rFonts w:eastAsia="宋体"/>
           <w:lang w:eastAsia="zh-CN"/>
         </w:rPr>
-      </w:pPr>
-      <w:r>
-        <w:rPr>
-          <w:rFonts w:eastAsia="宋体"/>
-          <w:lang w:eastAsia="zh-CN"/>
-        </w:rPr>
-        <w:t>the error drops dow</w:t>
-      </w:r>
-      <w:r>
-        <w:rPr>
-          <w:rFonts w:eastAsia="宋体"/>
-          <w:lang w:eastAsia="zh-CN"/>
-        </w:rPr>
-        <w:t>n to nearly machine epsilon as</w:t>
-      </w:r>
-      <w:r>
-        <w:rPr>
-          <w:rFonts w:eastAsia="宋体"/>
-          <w:lang w:eastAsia="zh-CN"/>
-        </w:rPr>
-        <w:t xml:space="preserve"> 80 </w:t>
-      </w:r>
-      <w:r>
-        <w:rPr>
-          <w:rFonts w:eastAsia="宋体"/>
-          <w:lang w:eastAsia="zh-CN"/>
-        </w:rPr>
-        <w:t xml:space="preserve">nodes or greater </w:t>
-      </w:r>
-      <w:r>
-        <w:rPr>
-          <w:rFonts w:eastAsia="宋体"/>
-          <w:lang w:eastAsia="zh-CN"/>
-        </w:rPr>
-        <w:t>are taken into the calculati</w:t>
-      </w:r>
-      <w:r>
-        <w:rPr>
-          <w:rFonts w:eastAsia="宋体"/>
-          <w:lang w:eastAsia="zh-CN"/>
-        </w:rPr>
-        <w:t xml:space="preserve">on of polynomial interpolation. This also justifies that the accuracy </w:t>
-      </w:r>
-      <w:r>
-        <w:rPr>
-          <w:rFonts w:eastAsia="宋体"/>
-          <w:lang w:eastAsia="zh-CN"/>
-        </w:rPr>
-        <w:t>is high. Trade-off of this is the polynomial interpolation with greedy nodes does not have a good efficiency because it contains great amount of FLOPS when maximizing the function V(x) in the process of calculating the polynomial interpolation. After all</w:t>
-      </w:r>
-      <w:r>
-        <w:rPr>
-          <w:rFonts w:eastAsia="宋体"/>
-          <w:lang w:eastAsia="zh-CN"/>
-        </w:rPr>
-        <w:t xml:space="preserve">, </w:t>
+        <w:t xml:space="preserve"> </w:t>
       </w:r>
     </w:p>
     <w:sectPr>
-      <w:headerReference w:type="default" r:id="rId8"/>
+      <w:headerReference w:type="default" r:id="rId18"/>
       <w:pgSz w:w="12240" w:h="15840"/>
       <w:pgMar w:top="1134" w:right="1134" w:bottom="1134" w:left="1134" w:header="709" w:footer="709" w:gutter="0"/>
       <w:cols w:space="708"/>
@@ -803,11 +1579,70 @@
   </w:p>
   <w:p>
     <w:pPr>
-      <w:pStyle w:val="Header"/>
-      <w:jc w:val="right"/>
+      <w:spacing w:line="0" w:lineRule="atLeast"/>
+      <w:ind w:left="2160"/>
+      <w:jc w:val="center"/>
     </w:pPr>
     <w:r>
-      <w:t>301228216</w:t>
+      <w:rPr>
+        <w:rFonts w:ascii="Times New Roman" w:hAnsi="Times New Roman" w:cs="Times New Roman"/>
+        <w:b/>
+        <w:sz w:val="24"/>
+        <w:szCs w:val="24"/>
+      </w:rPr>
+      <w:t xml:space="preserve">    </w:t>
+    </w:r>
+    <w:r>
+      <w:rPr>
+        <w:rFonts w:ascii="Times New Roman" w:hAnsi="Times New Roman" w:cs="Times New Roman"/>
+        <w:b/>
+        <w:sz w:val="24"/>
+        <w:szCs w:val="24"/>
+      </w:rPr>
+      <w:t>M</w:t>
+    </w:r>
+    <w:r>
+      <w:rPr>
+        <w:rFonts w:ascii="Times New Roman" w:hAnsi="Times New Roman" w:cs="Times New Roman"/>
+        <w:b/>
+        <w:sz w:val="24"/>
+        <w:szCs w:val="24"/>
+      </w:rPr>
+      <w:t>ACM 316 – Computing Assignment 7</w:t>
+    </w:r>
+    <w:r>
+      <w:rPr>
+        <w:rFonts w:ascii="Times New Roman" w:hAnsi="Times New Roman" w:cs="Times New Roman"/>
+        <w:b/>
+        <w:sz w:val="24"/>
+        <w:szCs w:val="24"/>
+      </w:rPr>
+      <w:t xml:space="preserve"> Report</w:t>
+    </w:r>
+    <w:r>
+      <w:rPr>
+        <w:rFonts w:ascii="Times New Roman" w:hAnsi="Times New Roman" w:cs="Times New Roman"/>
+        <w:b/>
+        <w:sz w:val="24"/>
+        <w:szCs w:val="24"/>
+      </w:rPr>
+      <w:tab/>
+    </w:r>
+    <w:r>
+      <w:rPr>
+        <w:rFonts w:ascii="Times New Roman" w:hAnsi="Times New Roman" w:cs="Times New Roman"/>
+        <w:b/>
+        <w:sz w:val="24"/>
+        <w:szCs w:val="24"/>
+      </w:rPr>
+      <w:tab/>
+      <w:t xml:space="preserve">    </w:t>
+    </w:r>
+    <w:r>
+      <w:t>30</w:t>
+    </w:r>
+    <w:r>
+      <w:t>1228216</w:t>
     </w:r>
   </w:p>
 </w:hdr>
@@ -1549,7 +2384,7 @@
 </file>
 
 <file path=customXml/itemProps1.xml><?xml version="1.0" encoding="utf-8"?>
-<ds:datastoreItem xmlns:ds="http://schemas.openxmlformats.org/officeDocument/2006/customXml" ds:itemID="{58517D65-5122-448E-AB5C-BCE9D65E5D6D}">
+<ds:datastoreItem xmlns:ds="http://schemas.openxmlformats.org/officeDocument/2006/customXml" ds:itemID="{68E0FB4C-538C-47B4-BF21-CF3618CC3D3A}">
   <ds:schemaRefs>
     <ds:schemaRef ds:uri="http://schemas.openxmlformats.org/officeDocument/2006/bibliography"/>
   </ds:schemaRefs>

</xml_diff>